<commit_message>
update rapport + readme pour rendu
</commit_message>
<xml_diff>
--- a/KBCode_Rapport.docx
+++ b/KBCode_Rapport.docx
@@ -240,12 +240,14 @@
           <w:lang w:val="en-US"/>
         </w:rPr>
       </w:pPr>
+      <w:proofErr w:type="spellStart"/>
       <w:r>
         <w:rPr>
           <w:lang w:val="en-US"/>
         </w:rPr>
         <w:t>KBCode</w:t>
       </w:r>
+      <w:proofErr w:type="spellEnd"/>
     </w:p>
     <w:p>
       <w:pPr>
@@ -476,11 +478,16 @@
         <w:t>u</w:t>
       </w:r>
       <w:r>
-        <w:t xml:space="preserve"> KBCode</w:t>
-      </w:r>
-      <w:r>
         <w:t xml:space="preserve"> </w:t>
       </w:r>
+      <w:proofErr w:type="spellStart"/>
+      <w:r>
+        <w:t>KBCode</w:t>
+      </w:r>
+      <w:proofErr w:type="spellEnd"/>
+      <w:r>
+        <w:t xml:space="preserve"> </w:t>
+      </w:r>
     </w:p>
     <w:p>
       <w:r>
@@ -523,14 +530,20 @@
         <w:t xml:space="preserve"> les bib</w:t>
       </w:r>
       <w:r>
-        <w:t>liothèque numpy</w:t>
-      </w:r>
+        <w:t xml:space="preserve">liothèque </w:t>
+      </w:r>
+      <w:proofErr w:type="spellStart"/>
+      <w:r>
+        <w:t>numpy</w:t>
+      </w:r>
+      <w:proofErr w:type="spellEnd"/>
       <w:r>
         <w:t xml:space="preserve"> pour travailler avec des matrices</w:t>
       </w:r>
       <w:r>
         <w:t xml:space="preserve">, </w:t>
       </w:r>
+      <w:proofErr w:type="spellStart"/>
       <w:r>
         <w:t>re</w:t>
       </w:r>
@@ -540,18 +553,21 @@
       <w:r>
         <w:t>dsolo</w:t>
       </w:r>
+      <w:proofErr w:type="spellEnd"/>
       <w:r>
         <w:t xml:space="preserve"> pour la redondance des données</w:t>
       </w:r>
       <w:r>
         <w:t xml:space="preserve"> et </w:t>
       </w:r>
+      <w:proofErr w:type="spellStart"/>
       <w:r>
         <w:t>matplotli</w:t>
       </w:r>
       <w:r>
         <w:t>b</w:t>
       </w:r>
+      <w:proofErr w:type="spellEnd"/>
       <w:r>
         <w:t xml:space="preserve"> pour générer </w:t>
       </w:r>
@@ -564,7 +580,10 @@
     </w:p>
     <w:p>
       <w:r>
-        <w:t xml:space="preserve">Chaque lettre est </w:t>
+        <w:t>Notre idée est venue avec le code ASCII non étendu. Avec ce codage, c</w:t>
+      </w:r>
+      <w:r>
+        <w:t xml:space="preserve">haque lettre est </w:t>
       </w:r>
       <w:r>
         <w:t>présentée</w:t>
@@ -580,6 +599,9 @@
       </w:r>
       <w:r>
         <w:t>.</w:t>
+      </w:r>
+      <w:r>
+        <w:t xml:space="preserve"> De cette manière, deux pixels correspondent à un caractère.</w:t>
       </w:r>
     </w:p>
     <w:p>
@@ -766,7 +788,15 @@
     </w:p>
     <w:p>
       <w:r>
-        <w:t>Le message stocké est découpé en deux parties : le texte et la redondance. Le KBCode assure une redondance de 30%</w:t>
+        <w:t xml:space="preserve">Le message stocké est découpé en deux parties : le texte et la redondance. Le </w:t>
+      </w:r>
+      <w:proofErr w:type="spellStart"/>
+      <w:r>
+        <w:t>KBCode</w:t>
+      </w:r>
+      <w:proofErr w:type="spellEnd"/>
+      <w:r>
+        <w:t xml:space="preserve"> assure une redondance de 30%</w:t>
       </w:r>
       <w:r>
         <w:t>.</w:t>
@@ -825,7 +855,85 @@
           <w:lang w:eastAsia="fr-FR"/>
           <w14:ligatures w14:val="none"/>
         </w:rPr>
-        <w:t>"Le KBCode est l'avenir des QRCodes! Il est de taille variable ce qui lui permet de contenir beaucoup d'informations en plus d'être posable sur des surfaces cylindriques"</w:t>
+        <w:t xml:space="preserve">"Le </w:t>
+      </w:r>
+      <w:proofErr w:type="spellStart"/>
+      <w:r>
+        <w:rPr>
+          <w:rFonts w:ascii="Courier New" w:eastAsia="Times New Roman" w:hAnsi="Courier New" w:cs="Courier New"/>
+          <w:color w:val="CE9178"/>
+          <w:kern w:val="0"/>
+          <w:sz w:val="21"/>
+          <w:szCs w:val="21"/>
+          <w:lang w:eastAsia="fr-FR"/>
+          <w14:ligatures w14:val="none"/>
+        </w:rPr>
+        <w:t>KBCode</w:t>
+      </w:r>
+      <w:proofErr w:type="spellEnd"/>
+      <w:r>
+        <w:rPr>
+          <w:rFonts w:ascii="Courier New" w:eastAsia="Times New Roman" w:hAnsi="Courier New" w:cs="Courier New"/>
+          <w:color w:val="CE9178"/>
+          <w:kern w:val="0"/>
+          <w:sz w:val="21"/>
+          <w:szCs w:val="21"/>
+          <w:lang w:eastAsia="fr-FR"/>
+          <w14:ligatures w14:val="none"/>
+        </w:rPr>
+        <w:t xml:space="preserve"> est l'avenir des </w:t>
+      </w:r>
+      <w:proofErr w:type="spellStart"/>
+      <w:r>
+        <w:rPr>
+          <w:rFonts w:ascii="Courier New" w:eastAsia="Times New Roman" w:hAnsi="Courier New" w:cs="Courier New"/>
+          <w:color w:val="CE9178"/>
+          <w:kern w:val="0"/>
+          <w:sz w:val="21"/>
+          <w:szCs w:val="21"/>
+          <w:lang w:eastAsia="fr-FR"/>
+          <w14:ligatures w14:val="none"/>
+        </w:rPr>
+        <w:t>QRCodes</w:t>
+      </w:r>
+      <w:proofErr w:type="spellEnd"/>
+      <w:r>
+        <w:rPr>
+          <w:rFonts w:ascii="Courier New" w:eastAsia="Times New Roman" w:hAnsi="Courier New" w:cs="Courier New"/>
+          <w:color w:val="CE9178"/>
+          <w:kern w:val="0"/>
+          <w:sz w:val="21"/>
+          <w:szCs w:val="21"/>
+          <w:lang w:eastAsia="fr-FR"/>
+          <w14:ligatures w14:val="none"/>
+        </w:rPr>
+        <w:t xml:space="preserve">! Il est de taille variable ce qui lui permet de contenir beaucoup d'informations en plus d'être </w:t>
+      </w:r>
+      <w:proofErr w:type="spellStart"/>
+      <w:r>
+        <w:rPr>
+          <w:rFonts w:ascii="Courier New" w:eastAsia="Times New Roman" w:hAnsi="Courier New" w:cs="Courier New"/>
+          <w:color w:val="CE9178"/>
+          <w:kern w:val="0"/>
+          <w:sz w:val="21"/>
+          <w:szCs w:val="21"/>
+          <w:lang w:eastAsia="fr-FR"/>
+          <w14:ligatures w14:val="none"/>
+        </w:rPr>
+        <w:t>posable</w:t>
+      </w:r>
+      <w:proofErr w:type="spellEnd"/>
+      <w:r>
+        <w:rPr>
+          <w:rFonts w:ascii="Courier New" w:eastAsia="Times New Roman" w:hAnsi="Courier New" w:cs="Courier New"/>
+          <w:color w:val="CE9178"/>
+          <w:kern w:val="0"/>
+          <w:sz w:val="21"/>
+          <w:szCs w:val="21"/>
+          <w:lang w:eastAsia="fr-FR"/>
+          <w14:ligatures w14:val="none"/>
+        </w:rPr>
+        <w:t xml:space="preserve"> sur des surfaces cylindriques"</w:t>
       </w:r>
     </w:p>
     <w:p>
@@ -970,7 +1078,15 @@
     </w:p>
     <w:p>
       <w:r>
-        <w:t>Le schéma précédent se base sur une ancienne version du KBCode qui présentait une erreur sur la partie correction d’erreur. Cela nous arrange car le fait que ces parties soit visibles rend la compréhension plus simple.</w:t>
+        <w:t xml:space="preserve">Le schéma précédent se base sur une ancienne version du </w:t>
+      </w:r>
+      <w:proofErr w:type="spellStart"/>
+      <w:r>
+        <w:t>KBCode</w:t>
+      </w:r>
+      <w:proofErr w:type="spellEnd"/>
+      <w:r>
+        <w:t xml:space="preserve"> qui présentait une erreur sur la partie correction d’erreur. Cela nous arrange car le fait que ces parties soit visibles rend la compréhension plus simple.</w:t>
       </w:r>
     </w:p>
     <w:p>
@@ -978,7 +1094,15 @@
         <w:t>Le code se lit colonne par colonne et 4 pixels par 4 pixels.</w:t>
       </w:r>
       <w:r>
-        <w:t xml:space="preserve"> Pour lire le code en informatique, nous pensons qu’il est plus simple de reconvertir la partie données de la matrice en deux blocs distincts (texte puis redondance) avant de récupérer les informations (voir fonction incomplète KBDecode)</w:t>
+        <w:t xml:space="preserve"> Pour lire le code en informatique, nous pensons qu’il est plus simple de reconvertir la partie données de la matrice en deux blocs distincts (texte puis redondance) avant de récupérer les informations (voir fonction incomplète </w:t>
+      </w:r>
+      <w:proofErr w:type="spellStart"/>
+      <w:r>
+        <w:t>KBDecode</w:t>
+      </w:r>
+      <w:proofErr w:type="spellEnd"/>
+      <w:r>
+        <w:t>)</w:t>
       </w:r>
     </w:p>
     <w:p>
@@ -996,7 +1120,36 @@
     </w:p>
     <w:p>
       <w:r>
-        <w:t>Comme nous possédons de la redondance de données, il est théoriquement possible d’ajouter un logo à notre code. Cependant, l’utilisation de matplotlib pour le construire ne nous donne pas suffisamment de ressources pour en ajouter un dans le code.</w:t>
+        <w:t xml:space="preserve">Comme nous possédons de la redondance de données, il est théoriquement possible d’ajouter un logo à notre code. Cependant, l’utilisation de </w:t>
+      </w:r>
+      <w:proofErr w:type="spellStart"/>
+      <w:r>
+        <w:t>matplotlib</w:t>
+      </w:r>
+      <w:proofErr w:type="spellEnd"/>
+      <w:r>
+        <w:t xml:space="preserve"> pour le construire ne nous donne pas suffisamment de ressources pour en ajouter un dans le code.</w:t>
+      </w:r>
+    </w:p>
+    <w:p>
+      <w:r>
+        <w:t xml:space="preserve">Le projet est très intéressant, je suis actuellement en train d’essayer de programmer la partie décryptage du </w:t>
+      </w:r>
+      <w:proofErr w:type="spellStart"/>
+      <w:r>
+        <w:t>KBCode</w:t>
+      </w:r>
+      <w:proofErr w:type="spellEnd"/>
+      <w:r>
+        <w:t xml:space="preserve">. La progression est disponible sur </w:t>
+      </w:r>
+      <w:proofErr w:type="spellStart"/>
+      <w:r>
+        <w:t>github</w:t>
+      </w:r>
+      <w:proofErr w:type="spellEnd"/>
+      <w:r>
+        <w:t xml:space="preserve"> (voir page 1)</w:t>
       </w:r>
     </w:p>
     <w:p/>
@@ -1024,7 +1177,15 @@
         <w:t>u</w:t>
       </w:r>
       <w:r>
-        <w:t xml:space="preserve"> QRCode dans ce cours, cependant un code graphique est un protocole de communication comme un autre. La présence de technologie de récupération de données perdues est aussi une part importante du cours, il était donc important pour nous d’ajouter à notre code un algorithme viable.</w:t>
+        <w:t xml:space="preserve"> </w:t>
+      </w:r>
+      <w:proofErr w:type="spellStart"/>
+      <w:r>
+        <w:t>QRCode</w:t>
+      </w:r>
+      <w:proofErr w:type="spellEnd"/>
+      <w:r>
+        <w:t xml:space="preserve"> dans ce cours, cependant un code graphique est un protocole de communication comme un autre. La présence de technologie de récupération de données perdues est aussi une part importante du cours, il était donc important pour nous d’ajouter à notre code un algorithme viable.</w:t>
       </w:r>
       <w:r>
         <w:t xml:space="preserve"> </w:t>

</xml_diff>